<commit_message>
Update: new structure with setup and init; New Feature: dialogs for batch tasks
</commit_message>
<xml_diff>
--- a/docs/Gliederung neu.docx
+++ b/docs/Gliederung neu.docx
@@ -4802,13 +4802,21 @@
         <w:t xml:space="preserve"> Ränder, </w:t>
       </w:r>
       <w:r>
-        <w:t>Anordnung von Spreitena</w:t>
+        <w:t xml:space="preserve">Anordnung von </w:t>
+      </w:r>
+      <w:proofErr w:type="spellStart"/>
+      <w:r>
+        <w:t>Spreitena</w:t>
       </w:r>
       <w:r>
         <w:t>b</w:t>
       </w:r>
       <w:r>
-        <w:t>schnitten bzw. von Blättchen</w:t>
+        <w:t>schnitten</w:t>
+      </w:r>
+      <w:proofErr w:type="spellEnd"/>
+      <w:r>
+        <w:t xml:space="preserve"> bzw. von Blättchen</w:t>
       </w:r>
     </w:p>
     <w:p>
@@ -4852,7 +4860,15 @@
         <w:t>schierung …</w:t>
       </w:r>
       <w:r>
-        <w:t xml:space="preserve"> (Leafnet hat Farbschema an Seite)</w:t>
+        <w:t xml:space="preserve"> (</w:t>
+      </w:r>
+      <w:proofErr w:type="spellStart"/>
+      <w:r>
+        <w:t>Leafnet</w:t>
+      </w:r>
+      <w:proofErr w:type="spellEnd"/>
+      <w:r>
+        <w:t xml:space="preserve"> hat Farbschema an Seite)</w:t>
       </w:r>
     </w:p>
     <w:p>
@@ -4900,10 +4916,12 @@
         <w:jc w:val="left"/>
       </w:pPr>
       <w:bookmarkStart w:id="14" w:name="_Toc466975893"/>
+      <w:proofErr w:type="spellStart"/>
       <w:r>
         <w:t>PreProcessing</w:t>
       </w:r>
       <w:bookmarkEnd w:id="14"/>
+      <w:proofErr w:type="spellEnd"/>
     </w:p>
     <w:p>
       <w:pPr>
@@ -4915,10 +4933,12 @@
         <w:jc w:val="left"/>
       </w:pPr>
       <w:bookmarkStart w:id="15" w:name="_Toc466975894"/>
+      <w:proofErr w:type="spellStart"/>
       <w:r>
         <w:t>Binarisierung</w:t>
       </w:r>
       <w:bookmarkEnd w:id="15"/>
+      <w:proofErr w:type="spellEnd"/>
     </w:p>
     <w:p>
       <w:pPr>
@@ -4961,10 +4981,12 @@
         <w:jc w:val="left"/>
       </w:pPr>
       <w:bookmarkStart w:id="18" w:name="_Toc466975897"/>
+      <w:proofErr w:type="spellStart"/>
       <w:r>
         <w:t>Featurevektoren</w:t>
       </w:r>
       <w:bookmarkEnd w:id="18"/>
+      <w:proofErr w:type="spellEnd"/>
     </w:p>
     <w:p>
       <w:pPr>
@@ -4976,8 +4998,13 @@
         <w:jc w:val="left"/>
       </w:pPr>
       <w:bookmarkStart w:id="19" w:name="_Toc466975898"/>
-      <w:r>
-        <w:t>Momentenbasierte geometrische Merkmale</w:t>
+      <w:proofErr w:type="spellStart"/>
+      <w:r>
+        <w:t>Momentenbasierte</w:t>
+      </w:r>
+      <w:proofErr w:type="spellEnd"/>
+      <w:r>
+        <w:t xml:space="preserve"> geometrische Merkmale</w:t>
       </w:r>
       <w:bookmarkEnd w:id="19"/>
     </w:p>
@@ -5058,14 +5085,21 @@
         <w:jc w:val="left"/>
       </w:pPr>
       <w:r>
-        <w:t>Support vector machine??</w:t>
-      </w:r>
+        <w:t xml:space="preserve">Support </w:t>
+      </w:r>
+      <w:proofErr w:type="spellStart"/>
+      <w:r>
+        <w:t>vector</w:t>
+      </w:r>
+      <w:proofErr w:type="spellEnd"/>
       <w:r>
         <w:t xml:space="preserve"> </w:t>
       </w:r>
-      <w:r>
-        <w:t>Pulse-coupled neural network</w:t>
-      </w:r>
+      <w:proofErr w:type="spellStart"/>
+      <w:r>
+        <w:t>machine</w:t>
+      </w:r>
+      <w:proofErr w:type="spellEnd"/>
       <w:r>
         <w:t>??</w:t>
       </w:r>
@@ -5073,7 +5107,61 @@
         <w:t xml:space="preserve"> </w:t>
       </w:r>
       <w:r>
-        <w:t>[Leaf recognition based on PCNN]</w:t>
+        <w:t>Pulse-</w:t>
+      </w:r>
+      <w:proofErr w:type="spellStart"/>
+      <w:r>
+        <w:t>coupled</w:t>
+      </w:r>
+      <w:proofErr w:type="spellEnd"/>
+      <w:r>
+        <w:t xml:space="preserve"> </w:t>
+      </w:r>
+      <w:proofErr w:type="spellStart"/>
+      <w:r>
+        <w:t>neural</w:t>
+      </w:r>
+      <w:proofErr w:type="spellEnd"/>
+      <w:r>
+        <w:t xml:space="preserve"> </w:t>
+      </w:r>
+      <w:proofErr w:type="spellStart"/>
+      <w:r>
+        <w:t>network</w:t>
+      </w:r>
+      <w:proofErr w:type="spellEnd"/>
+      <w:r>
+        <w:t>??</w:t>
+      </w:r>
+      <w:r>
+        <w:t xml:space="preserve"> </w:t>
+      </w:r>
+      <w:r>
+        <w:t>[</w:t>
+      </w:r>
+      <w:proofErr w:type="spellStart"/>
+      <w:r>
+        <w:t>Leaf</w:t>
+      </w:r>
+      <w:proofErr w:type="spellEnd"/>
+      <w:r>
+        <w:t xml:space="preserve"> </w:t>
+      </w:r>
+      <w:proofErr w:type="spellStart"/>
+      <w:r>
+        <w:t>recognition</w:t>
+      </w:r>
+      <w:proofErr w:type="spellEnd"/>
+      <w:r>
+        <w:t xml:space="preserve"> </w:t>
+      </w:r>
+      <w:proofErr w:type="spellStart"/>
+      <w:r>
+        <w:t>based</w:t>
+      </w:r>
+      <w:proofErr w:type="spellEnd"/>
+      <w:r>
+        <w:t xml:space="preserve"> on PCNN]</w:t>
       </w:r>
     </w:p>
     <w:p>
@@ -5081,7 +5169,23 @@
         <w:jc w:val="left"/>
       </w:pPr>
       <w:r>
-        <w:t>Features einfach reinschmeissen? (zB Blattadern extrahieren und rein damit)</w:t>
+        <w:t xml:space="preserve">Features einfach </w:t>
+      </w:r>
+      <w:proofErr w:type="spellStart"/>
+      <w:r>
+        <w:t>reinschmeissen</w:t>
+      </w:r>
+      <w:proofErr w:type="spellEnd"/>
+      <w:r>
+        <w:t>? (</w:t>
+      </w:r>
+      <w:proofErr w:type="spellStart"/>
+      <w:r>
+        <w:t>zB</w:t>
+      </w:r>
+      <w:proofErr w:type="spellEnd"/>
+      <w:r>
+        <w:t xml:space="preserve"> Blattadern extrahieren und rein damit)</w:t>
       </w:r>
     </w:p>
     <w:p>
@@ -5094,10 +5198,12 @@
         <w:jc w:val="left"/>
       </w:pPr>
       <w:bookmarkStart w:id="23" w:name="_Toc466975902"/>
+      <w:proofErr w:type="spellStart"/>
       <w:r>
         <w:t>Klassifikatoren</w:t>
       </w:r>
       <w:bookmarkEnd w:id="23"/>
+      <w:proofErr w:type="spellEnd"/>
     </w:p>
     <w:p>
       <w:pPr>
@@ -5111,7 +5217,15 @@
       </w:pPr>
       <w:bookmarkStart w:id="24" w:name="_Toc466975903"/>
       <w:r>
-        <w:t>MMC Hypersphere???</w:t>
+        <w:t xml:space="preserve">MMC </w:t>
+      </w:r>
+      <w:proofErr w:type="spellStart"/>
+      <w:r>
+        <w:t>Hypersphere</w:t>
+      </w:r>
+      <w:proofErr w:type="spellEnd"/>
+      <w:r>
+        <w:t>???</w:t>
       </w:r>
       <w:bookmarkEnd w:id="24"/>
     </w:p>
@@ -5127,9 +5241,22 @@
       </w:pPr>
       <w:bookmarkStart w:id="25" w:name="_Toc466975904"/>
       <w:r>
-        <w:t>Support Vector Machine</w:t>
+        <w:t xml:space="preserve">Support </w:t>
+      </w:r>
+      <w:proofErr w:type="spellStart"/>
+      <w:r>
+        <w:t>Vector</w:t>
+      </w:r>
+      <w:proofErr w:type="spellEnd"/>
+      <w:r>
+        <w:t xml:space="preserve"> </w:t>
+      </w:r>
+      <w:proofErr w:type="spellStart"/>
+      <w:r>
+        <w:t>Machine</w:t>
       </w:r>
       <w:bookmarkEnd w:id="25"/>
+      <w:proofErr w:type="spellEnd"/>
     </w:p>
     <w:p>
       <w:pPr>
@@ -5143,9 +5270,22 @@
       </w:pPr>
       <w:bookmarkStart w:id="26" w:name="_Toc466975905"/>
       <w:r>
-        <w:t>k-nearest neighbours</w:t>
+        <w:t>k-</w:t>
+      </w:r>
+      <w:proofErr w:type="spellStart"/>
+      <w:r>
+        <w:t>nearest</w:t>
+      </w:r>
+      <w:proofErr w:type="spellEnd"/>
+      <w:r>
+        <w:t xml:space="preserve"> </w:t>
+      </w:r>
+      <w:proofErr w:type="spellStart"/>
+      <w:r>
+        <w:t>neighbours</w:t>
       </w:r>
       <w:bookmarkEnd w:id="26"/>
+      <w:proofErr w:type="spellEnd"/>
     </w:p>
     <w:p>
       <w:pPr>
@@ -5177,9 +5317,11 @@
       <w:r>
         <w:t xml:space="preserve"> auch </w:t>
       </w:r>
+      <w:proofErr w:type="spellStart"/>
       <w:r>
         <w:t>Klassifikatoren</w:t>
       </w:r>
+      <w:proofErr w:type="spellEnd"/>
       <w:r>
         <w:t>?)</w:t>
       </w:r>
@@ -5190,7 +5332,15 @@
         <w:jc w:val="left"/>
       </w:pPr>
       <w:r>
-        <w:t>wäre gut, das von den anderen Klassifizierern zu trennen</w:t>
+        <w:t xml:space="preserve">wäre gut, das von den anderen </w:t>
+      </w:r>
+      <w:proofErr w:type="spellStart"/>
+      <w:r>
+        <w:t>Klassifizierern</w:t>
+      </w:r>
+      <w:proofErr w:type="spellEnd"/>
+      <w:r>
+        <w:t xml:space="preserve"> zu trennen</w:t>
       </w:r>
     </w:p>
     <w:p>
@@ -5204,11 +5354,13 @@
         <w:jc w:val="left"/>
       </w:pPr>
       <w:bookmarkStart w:id="28" w:name="_Toc466975907"/>
+      <w:proofErr w:type="spellStart"/>
       <w:r>
         <w:lastRenderedPageBreak/>
         <w:t>MultiLayerPerceptrons</w:t>
       </w:r>
       <w:bookmarkEnd w:id="28"/>
+      <w:proofErr w:type="spellEnd"/>
     </w:p>
     <w:p>
       <w:pPr>
@@ -5246,12 +5398,38 @@
       <w:pPr>
         <w:jc w:val="left"/>
       </w:pPr>
-      <w:r>
-        <w:t xml:space="preserve">pcnn - </w:t>
-      </w:r>
-      <w:r>
-        <w:t>pulse-coupled neural networks</w:t>
-      </w:r>
+      <w:proofErr w:type="spellStart"/>
+      <w:r>
+        <w:t>pcnn</w:t>
+      </w:r>
+      <w:proofErr w:type="spellEnd"/>
+      <w:r>
+        <w:t xml:space="preserve"> - </w:t>
+      </w:r>
+      <w:r>
+        <w:t>pulse-</w:t>
+      </w:r>
+      <w:proofErr w:type="spellStart"/>
+      <w:r>
+        <w:t>coupled</w:t>
+      </w:r>
+      <w:proofErr w:type="spellEnd"/>
+      <w:r>
+        <w:t xml:space="preserve"> </w:t>
+      </w:r>
+      <w:proofErr w:type="spellStart"/>
+      <w:r>
+        <w:t>neural</w:t>
+      </w:r>
+      <w:proofErr w:type="spellEnd"/>
+      <w:r>
+        <w:t xml:space="preserve"> </w:t>
+      </w:r>
+      <w:proofErr w:type="spellStart"/>
+      <w:r>
+        <w:t>networks</w:t>
+      </w:r>
+      <w:proofErr w:type="spellEnd"/>
       <w:r>
         <w:t xml:space="preserve"> </w:t>
       </w:r>
@@ -5474,9 +5652,11 @@
             <w:pPr>
               <w:jc w:val="left"/>
             </w:pPr>
+            <w:proofErr w:type="spellStart"/>
             <w:r>
               <w:t>preprocessing</w:t>
             </w:r>
+            <w:proofErr w:type="spellEnd"/>
           </w:p>
         </w:tc>
         <w:tc>
@@ -5500,6 +5680,7 @@
             <w:pPr>
               <w:jc w:val="left"/>
             </w:pPr>
+            <w:proofErr w:type="spellStart"/>
             <w:r>
               <w:t>Klassifik</w:t>
             </w:r>
@@ -5509,6 +5690,7 @@
             <w:r>
               <w:t>toren</w:t>
             </w:r>
+            <w:proofErr w:type="spellEnd"/>
           </w:p>
         </w:tc>
         <w:tc>
@@ -5582,7 +5764,15 @@
               <w:jc w:val="left"/>
             </w:pPr>
             <w:r>
-              <w:t>- Graustufen, Binarisierung, Kontur</w:t>
+              <w:t xml:space="preserve">- Graustufen, </w:t>
+            </w:r>
+            <w:proofErr w:type="spellStart"/>
+            <w:r>
+              <w:t>Binarisierung</w:t>
+            </w:r>
+            <w:proofErr w:type="spellEnd"/>
+            <w:r>
+              <w:t>, Kontur</w:t>
             </w:r>
           </w:p>
           <w:p>
@@ -5598,7 +5788,31 @@
               <w:jc w:val="left"/>
             </w:pPr>
             <w:r>
-              <w:t>- Beschneidung auf BB-Größe, Skalierung auf einheitl. Auflösung (7 „slots“ mit max. 300 px)</w:t>
+              <w:t xml:space="preserve">- Beschneidung auf BB-Größe, Skalierung auf </w:t>
+            </w:r>
+            <w:proofErr w:type="spellStart"/>
+            <w:r>
+              <w:t>einheitl</w:t>
+            </w:r>
+            <w:proofErr w:type="spellEnd"/>
+            <w:r>
+              <w:t>. Auflösung (7 „</w:t>
+            </w:r>
+            <w:proofErr w:type="spellStart"/>
+            <w:r>
+              <w:t>slots</w:t>
+            </w:r>
+            <w:proofErr w:type="spellEnd"/>
+            <w:r>
+              <w:t xml:space="preserve">“ mit max. 300 </w:t>
+            </w:r>
+            <w:proofErr w:type="spellStart"/>
+            <w:r>
+              <w:t>px</w:t>
+            </w:r>
+            <w:proofErr w:type="spellEnd"/>
+            <w:r>
+              <w:t>)</w:t>
             </w:r>
           </w:p>
         </w:tc>
@@ -5617,8 +5831,30 @@
               <w:rPr>
                 <w:color w:val="00B050"/>
               </w:rPr>
-              <w:t>Gray level co-occurrencematrix</w:t>
-            </w:r>
+              <w:t xml:space="preserve">Gray </w:t>
+            </w:r>
+            <w:proofErr w:type="spellStart"/>
+            <w:r>
+              <w:rPr>
+                <w:color w:val="00B050"/>
+              </w:rPr>
+              <w:t>level</w:t>
+            </w:r>
+            <w:proofErr w:type="spellEnd"/>
+            <w:r>
+              <w:rPr>
+                <w:color w:val="00B050"/>
+              </w:rPr>
+              <w:t xml:space="preserve"> </w:t>
+            </w:r>
+            <w:proofErr w:type="spellStart"/>
+            <w:r>
+              <w:rPr>
+                <w:color w:val="00B050"/>
+              </w:rPr>
+              <w:t>co-occurrencematrix</w:t>
+            </w:r>
+            <w:proofErr w:type="spellEnd"/>
           </w:p>
           <w:p>
             <w:pPr>
@@ -5627,11 +5863,19 @@
             <w:r>
               <w:t xml:space="preserve">-Form: </w:t>
             </w:r>
+            <w:proofErr w:type="spellStart"/>
             <w:r>
               <w:rPr>
                 <w:color w:val="00B050"/>
               </w:rPr>
-              <w:t>Curvelet-Transform</w:t>
+              <w:t>Curvelet</w:t>
+            </w:r>
+            <w:proofErr w:type="spellEnd"/>
+            <w:r>
+              <w:rPr>
+                <w:color w:val="00B050"/>
+              </w:rPr>
+              <w:t>-Transform</w:t>
             </w:r>
             <w:r>
               <w:t>, Hu-Momente</w:t>
@@ -5642,7 +5886,23 @@
               <w:jc w:val="left"/>
             </w:pPr>
             <w:r>
-              <w:t>- komibinierter Featurevektor aus beiden</w:t>
+              <w:t xml:space="preserve">- </w:t>
+            </w:r>
+            <w:proofErr w:type="spellStart"/>
+            <w:r>
+              <w:t>komibinierter</w:t>
+            </w:r>
+            <w:proofErr w:type="spellEnd"/>
+            <w:r>
+              <w:t xml:space="preserve"> </w:t>
+            </w:r>
+            <w:proofErr w:type="spellStart"/>
+            <w:r>
+              <w:t>Featurevektor</w:t>
+            </w:r>
+            <w:proofErr w:type="spellEnd"/>
+            <w:r>
+              <w:t xml:space="preserve"> aus beiden</w:t>
             </w:r>
           </w:p>
         </w:tc>
@@ -5663,8 +5923,29 @@
               <w:jc w:val="left"/>
             </w:pPr>
             <w:r>
-              <w:t>-neuro fuzzy classifier</w:t>
-            </w:r>
+              <w:t>-</w:t>
+            </w:r>
+            <w:proofErr w:type="spellStart"/>
+            <w:r>
+              <w:t>neuro</w:t>
+            </w:r>
+            <w:proofErr w:type="spellEnd"/>
+            <w:r>
+              <w:t xml:space="preserve"> </w:t>
+            </w:r>
+            <w:proofErr w:type="spellStart"/>
+            <w:r>
+              <w:t>fuzzy</w:t>
+            </w:r>
+            <w:proofErr w:type="spellEnd"/>
+            <w:r>
+              <w:t xml:space="preserve"> </w:t>
+            </w:r>
+            <w:proofErr w:type="spellStart"/>
+            <w:r>
+              <w:t>classifier</w:t>
+            </w:r>
+            <w:proofErr w:type="spellEnd"/>
           </w:p>
         </w:tc>
         <w:tc>
@@ -5730,7 +6011,23 @@
               <w:jc w:val="left"/>
             </w:pPr>
             <w:r>
-              <w:t>Graustufen, Binarisierung, Kontur, Region of Interest</w:t>
+              <w:t xml:space="preserve">Graustufen, </w:t>
+            </w:r>
+            <w:proofErr w:type="spellStart"/>
+            <w:r>
+              <w:t>Binarisierung</w:t>
+            </w:r>
+            <w:proofErr w:type="spellEnd"/>
+            <w:r>
+              <w:t xml:space="preserve">, Kontur, Region </w:t>
+            </w:r>
+            <w:proofErr w:type="spellStart"/>
+            <w:r>
+              <w:t>of</w:t>
+            </w:r>
+            <w:proofErr w:type="spellEnd"/>
+            <w:r>
+              <w:t xml:space="preserve"> Interest</w:t>
             </w:r>
           </w:p>
         </w:tc>
@@ -5743,7 +6040,15 @@
               <w:jc w:val="left"/>
             </w:pPr>
             <w:r>
-              <w:t>geometrische features, invariante Features (Hu-Momente)</w:t>
+              <w:t xml:space="preserve">geometrische </w:t>
+            </w:r>
+            <w:proofErr w:type="spellStart"/>
+            <w:r>
+              <w:t>features</w:t>
+            </w:r>
+            <w:proofErr w:type="spellEnd"/>
+            <w:r>
+              <w:t>, invariante Features (Hu-Momente)</w:t>
             </w:r>
           </w:p>
         </w:tc>
@@ -5755,11 +6060,40 @@
             <w:pPr>
               <w:jc w:val="left"/>
             </w:pPr>
+            <w:proofErr w:type="spellStart"/>
             <w:r>
               <w:rPr>
                 <w:color w:val="00B050"/>
               </w:rPr>
-              <w:t>moving median center hype</w:t>
+              <w:t>moving</w:t>
+            </w:r>
+            <w:proofErr w:type="spellEnd"/>
+            <w:r>
+              <w:rPr>
+                <w:color w:val="00B050"/>
+              </w:rPr>
+              <w:t xml:space="preserve"> median </w:t>
+            </w:r>
+            <w:proofErr w:type="spellStart"/>
+            <w:r>
+              <w:rPr>
+                <w:color w:val="00B050"/>
+              </w:rPr>
+              <w:t>center</w:t>
+            </w:r>
+            <w:proofErr w:type="spellEnd"/>
+            <w:r>
+              <w:rPr>
+                <w:color w:val="00B050"/>
+              </w:rPr>
+              <w:t xml:space="preserve"> </w:t>
+            </w:r>
+            <w:proofErr w:type="spellStart"/>
+            <w:r>
+              <w:rPr>
+                <w:color w:val="00B050"/>
+              </w:rPr>
+              <w:t>hype</w:t>
             </w:r>
             <w:r>
               <w:rPr>
@@ -5771,7 +6105,14 @@
               <w:rPr>
                 <w:color w:val="00B050"/>
               </w:rPr>
-              <w:t xml:space="preserve">spheres (MMC), </w:t>
+              <w:t>spheres</w:t>
+            </w:r>
+            <w:proofErr w:type="spellEnd"/>
+            <w:r>
+              <w:rPr>
+                <w:color w:val="00B050"/>
+              </w:rPr>
+              <w:t xml:space="preserve"> (MMC), </w:t>
             </w:r>
             <w:r>
               <w:t>KNN</w:t>
@@ -5852,15 +6193,50 @@
             <w:pPr>
               <w:jc w:val="left"/>
             </w:pPr>
-            <w:r>
-              <w:t xml:space="preserve">unüberwachte Features ermittelt durch </w:t>
-            </w:r>
+            <w:proofErr w:type="spellStart"/>
+            <w:r>
+              <w:t>unüberwachte</w:t>
+            </w:r>
+            <w:proofErr w:type="spellEnd"/>
+            <w:r>
+              <w:t xml:space="preserve"> Features ermittelt durch </w:t>
+            </w:r>
+            <w:proofErr w:type="spellStart"/>
             <w:r>
               <w:rPr>
                 <w:color w:val="00B050"/>
               </w:rPr>
-              <w:t>convolutional neural networks</w:t>
-            </w:r>
+              <w:t>convolutional</w:t>
+            </w:r>
+            <w:proofErr w:type="spellEnd"/>
+            <w:r>
+              <w:rPr>
+                <w:color w:val="00B050"/>
+              </w:rPr>
+              <w:t xml:space="preserve"> </w:t>
+            </w:r>
+            <w:proofErr w:type="spellStart"/>
+            <w:r>
+              <w:rPr>
+                <w:color w:val="00B050"/>
+              </w:rPr>
+              <w:t>neural</w:t>
+            </w:r>
+            <w:proofErr w:type="spellEnd"/>
+            <w:r>
+              <w:rPr>
+                <w:color w:val="00B050"/>
+              </w:rPr>
+              <w:t xml:space="preserve"> </w:t>
+            </w:r>
+            <w:proofErr w:type="spellStart"/>
+            <w:r>
+              <w:rPr>
+                <w:color w:val="00B050"/>
+              </w:rPr>
+              <w:t>networks</w:t>
+            </w:r>
+            <w:proofErr w:type="spellEnd"/>
             <w:r>
               <w:rPr>
                 <w:color w:val="00B050"/>
@@ -5878,14 +6254,35 @@
               <w:jc w:val="left"/>
             </w:pPr>
             <w:r>
-              <w:t>multi-layered deconvol</w:t>
+              <w:t>multi-</w:t>
+            </w:r>
+            <w:proofErr w:type="spellStart"/>
+            <w:r>
+              <w:t>layered</w:t>
+            </w:r>
+            <w:proofErr w:type="spellEnd"/>
+            <w:r>
+              <w:t xml:space="preserve"> </w:t>
+            </w:r>
+            <w:proofErr w:type="spellStart"/>
+            <w:r>
+              <w:t>deconvol</w:t>
             </w:r>
             <w:r>
               <w:t>u</w:t>
             </w:r>
             <w:r>
-              <w:t>tional network</w:t>
-            </w:r>
+              <w:t>tional</w:t>
+            </w:r>
+            <w:proofErr w:type="spellEnd"/>
+            <w:r>
+              <w:t xml:space="preserve"> </w:t>
+            </w:r>
+            <w:proofErr w:type="spellStart"/>
+            <w:r>
+              <w:t>network</w:t>
+            </w:r>
+            <w:proofErr w:type="spellEnd"/>
           </w:p>
         </w:tc>
         <w:tc>
@@ -5897,8 +6294,29 @@
               <w:jc w:val="left"/>
             </w:pPr>
             <w:r>
-              <w:t>Royal Botanic Gardens Kew</w:t>
-            </w:r>
+              <w:t xml:space="preserve">Royal </w:t>
+            </w:r>
+            <w:proofErr w:type="spellStart"/>
+            <w:r>
+              <w:t>Botanic</w:t>
+            </w:r>
+            <w:proofErr w:type="spellEnd"/>
+            <w:r>
+              <w:t xml:space="preserve"> </w:t>
+            </w:r>
+            <w:proofErr w:type="spellStart"/>
+            <w:r>
+              <w:t>Gardens</w:t>
+            </w:r>
+            <w:proofErr w:type="spellEnd"/>
+            <w:r>
+              <w:t xml:space="preserve"> </w:t>
+            </w:r>
+            <w:proofErr w:type="spellStart"/>
+            <w:r>
+              <w:t>Kew</w:t>
+            </w:r>
+            <w:proofErr w:type="spellEnd"/>
           </w:p>
         </w:tc>
         <w:tc>
@@ -5953,14 +6371,59 @@
               <w:t>Segmentierung</w:t>
             </w:r>
             <w:r>
-              <w:t xml:space="preserve">, noise reduction, </w:t>
+              <w:t xml:space="preserve">, </w:t>
+            </w:r>
+            <w:proofErr w:type="spellStart"/>
+            <w:r>
+              <w:t>noise</w:t>
+            </w:r>
+            <w:proofErr w:type="spellEnd"/>
+            <w:r>
+              <w:t xml:space="preserve"> </w:t>
+            </w:r>
+            <w:proofErr w:type="spellStart"/>
+            <w:r>
+              <w:t>reduction</w:t>
+            </w:r>
+            <w:proofErr w:type="spellEnd"/>
+            <w:r>
+              <w:t xml:space="preserve">, </w:t>
             </w:r>
             <w:r>
               <w:t>Kontur, Glättung</w:t>
             </w:r>
             <w:r>
-              <w:t xml:space="preserve"> and corner region detection</w:t>
-            </w:r>
+              <w:t xml:space="preserve"> </w:t>
+            </w:r>
+            <w:proofErr w:type="spellStart"/>
+            <w:r>
+              <w:t>and</w:t>
+            </w:r>
+            <w:proofErr w:type="spellEnd"/>
+            <w:r>
+              <w:t xml:space="preserve"> </w:t>
+            </w:r>
+            <w:proofErr w:type="spellStart"/>
+            <w:r>
+              <w:t>corner</w:t>
+            </w:r>
+            <w:proofErr w:type="spellEnd"/>
+            <w:r>
+              <w:t xml:space="preserve"> </w:t>
+            </w:r>
+            <w:proofErr w:type="spellStart"/>
+            <w:r>
+              <w:t>region</w:t>
+            </w:r>
+            <w:proofErr w:type="spellEnd"/>
+            <w:r>
+              <w:t xml:space="preserve"> </w:t>
+            </w:r>
+            <w:proofErr w:type="spellStart"/>
+            <w:r>
+              <w:t>detection</w:t>
+            </w:r>
+            <w:proofErr w:type="spellEnd"/>
           </w:p>
         </w:tc>
         <w:tc>
@@ -5975,10 +6438,47 @@
               <w:t xml:space="preserve">invariante Momente, </w:t>
             </w:r>
             <w:r>
-              <w:t>Multi-scale distance matrix</w:t>
-            </w:r>
-            <w:r>
-              <w:t>, margin distance (Distanz zwischen Punkten des Original-Blattrands und des geglätteten Rands)</w:t>
+              <w:t>Multi-</w:t>
+            </w:r>
+            <w:proofErr w:type="spellStart"/>
+            <w:r>
+              <w:t>scale</w:t>
+            </w:r>
+            <w:proofErr w:type="spellEnd"/>
+            <w:r>
+              <w:t xml:space="preserve"> </w:t>
+            </w:r>
+            <w:proofErr w:type="spellStart"/>
+            <w:r>
+              <w:t>distance</w:t>
+            </w:r>
+            <w:proofErr w:type="spellEnd"/>
+            <w:r>
+              <w:t xml:space="preserve"> </w:t>
+            </w:r>
+            <w:proofErr w:type="spellStart"/>
+            <w:r>
+              <w:t>matrix</w:t>
+            </w:r>
+            <w:proofErr w:type="spellEnd"/>
+            <w:r>
+              <w:t xml:space="preserve">, </w:t>
+            </w:r>
+            <w:proofErr w:type="spellStart"/>
+            <w:r>
+              <w:t>margin</w:t>
+            </w:r>
+            <w:proofErr w:type="spellEnd"/>
+            <w:r>
+              <w:t xml:space="preserve"> </w:t>
+            </w:r>
+            <w:proofErr w:type="spellStart"/>
+            <w:r>
+              <w:t>distance</w:t>
+            </w:r>
+            <w:proofErr w:type="spellEnd"/>
+            <w:r>
+              <w:t xml:space="preserve"> (Distanz zwischen Punkten des Original-Blattrands und des geglätteten Rands)</w:t>
             </w:r>
           </w:p>
         </w:tc>
@@ -5991,14 +6491,27 @@
               <w:jc w:val="left"/>
             </w:pPr>
             <w:r>
-              <w:t>Linear Discrim</w:t>
+              <w:t xml:space="preserve">Linear </w:t>
+            </w:r>
+            <w:proofErr w:type="spellStart"/>
+            <w:r>
+              <w:t>Discrim</w:t>
             </w:r>
             <w:r>
               <w:t>i</w:t>
             </w:r>
             <w:r>
-              <w:t>nant Classifier</w:t>
-            </w:r>
+              <w:t>nant</w:t>
+            </w:r>
+            <w:proofErr w:type="spellEnd"/>
+            <w:r>
+              <w:t xml:space="preserve"> </w:t>
+            </w:r>
+            <w:proofErr w:type="spellStart"/>
+            <w:r>
+              <w:t>Classifier</w:t>
+            </w:r>
+            <w:proofErr w:type="spellEnd"/>
           </w:p>
         </w:tc>
         <w:tc>
@@ -6010,8 +6523,13 @@
               <w:jc w:val="left"/>
             </w:pPr>
             <w:r>
-              <w:t>Flavia, Leafsnap</w:t>
-            </w:r>
+              <w:t xml:space="preserve">Flavia, </w:t>
+            </w:r>
+            <w:proofErr w:type="spellStart"/>
+            <w:r>
+              <w:t>Leafsnap</w:t>
+            </w:r>
+            <w:proofErr w:type="spellEnd"/>
           </w:p>
         </w:tc>
         <w:tc>
@@ -6075,8 +6593,13 @@
             <w:pPr>
               <w:jc w:val="left"/>
             </w:pPr>
-            <w:r>
-              <w:t xml:space="preserve">Curvature-based Shape Features, </w:t>
+            <w:proofErr w:type="spellStart"/>
+            <w:r>
+              <w:t>Curvature-based</w:t>
+            </w:r>
+            <w:proofErr w:type="spellEnd"/>
+            <w:r>
+              <w:t xml:space="preserve"> Shape Features, </w:t>
             </w:r>
           </w:p>
         </w:tc>
@@ -6088,8 +6611,17 @@
             <w:pPr>
               <w:jc w:val="left"/>
             </w:pPr>
-            <w:r>
-              <w:t>Nearest Neig</w:t>
+            <w:proofErr w:type="spellStart"/>
+            <w:r>
+              <w:t>Nearest</w:t>
+            </w:r>
+            <w:proofErr w:type="spellEnd"/>
+            <w:r>
+              <w:t xml:space="preserve"> </w:t>
+            </w:r>
+            <w:proofErr w:type="spellStart"/>
+            <w:r>
+              <w:t>Neig</w:t>
             </w:r>
             <w:r>
               <w:t>h</w:t>
@@ -6097,6 +6629,7 @@
             <w:r>
               <w:t>bours</w:t>
             </w:r>
+            <w:proofErr w:type="spellEnd"/>
           </w:p>
         </w:tc>
         <w:tc>
@@ -6107,9 +6640,11 @@
             <w:pPr>
               <w:jc w:val="left"/>
             </w:pPr>
+            <w:proofErr w:type="spellStart"/>
             <w:r>
               <w:t>Leafsnap</w:t>
             </w:r>
+            <w:proofErr w:type="spellEnd"/>
           </w:p>
         </w:tc>
         <w:tc>
@@ -6223,9 +6758,11 @@
             <w:r>
               <w:t xml:space="preserve"> </w:t>
             </w:r>
+            <w:proofErr w:type="spellStart"/>
             <w:r>
               <w:t>dataset</w:t>
             </w:r>
+            <w:proofErr w:type="spellEnd"/>
           </w:p>
         </w:tc>
         <w:tc>
@@ -6289,11 +6826,19 @@
             <w:pPr>
               <w:jc w:val="left"/>
             </w:pPr>
+            <w:proofErr w:type="spellStart"/>
             <w:r>
               <w:rPr>
                 <w:color w:val="00B050"/>
               </w:rPr>
-              <w:t xml:space="preserve">fine-tuned </w:t>
+              <w:t>fine-tuned</w:t>
+            </w:r>
+            <w:proofErr w:type="spellEnd"/>
+            <w:r>
+              <w:rPr>
+                <w:color w:val="00B050"/>
+              </w:rPr>
+              <w:t xml:space="preserve"> </w:t>
             </w:r>
             <w:r>
               <w:t>CNN</w:t>
@@ -6321,9 +6866,11 @@
             <w:pPr>
               <w:jc w:val="left"/>
             </w:pPr>
+            <w:proofErr w:type="spellStart"/>
             <w:r>
               <w:t>ImageCLEF</w:t>
             </w:r>
+            <w:proofErr w:type="spellEnd"/>
           </w:p>
         </w:tc>
         <w:tc>
@@ -6374,8 +6921,13 @@
             <w:pPr>
               <w:jc w:val="left"/>
             </w:pPr>
-            <w:r>
-              <w:t>Binarisierung, Kontur, Glättung</w:t>
+            <w:proofErr w:type="spellStart"/>
+            <w:r>
+              <w:t>Binarisierung</w:t>
+            </w:r>
+            <w:proofErr w:type="spellEnd"/>
+            <w:r>
+              <w:t>, Kontur, Glättung</w:t>
             </w:r>
           </w:p>
         </w:tc>
@@ -6498,8 +7050,13 @@
             <w:pPr>
               <w:jc w:val="left"/>
             </w:pPr>
-            <w:r>
-              <w:t>Binarisierung, Kontur, Beschreibung durch gleichmäßig verteilte Punkte</w:t>
+            <w:proofErr w:type="spellStart"/>
+            <w:r>
+              <w:t>Binarisierung</w:t>
+            </w:r>
+            <w:proofErr w:type="spellEnd"/>
+            <w:r>
+              <w:t>, Kontur, Beschreibung durch gleichmäßig verteilte Punkte</w:t>
             </w:r>
           </w:p>
         </w:tc>
@@ -6515,16 +7072,32 @@
               <w:rPr>
                 <w:color w:val="00B050"/>
               </w:rPr>
-              <w:t>R-Angles</w:t>
-            </w:r>
-            <w:r>
-              <w:t xml:space="preserve"> (Skalierung</w:t>
+              <w:t>R-</w:t>
+            </w:r>
+            <w:proofErr w:type="spellStart"/>
+            <w:r>
+              <w:rPr>
+                <w:color w:val="00B050"/>
+              </w:rPr>
+              <w:t>Angles</w:t>
+            </w:r>
+            <w:proofErr w:type="spellEnd"/>
+            <w:r>
+              <w:t xml:space="preserve"> (</w:t>
+            </w:r>
+            <w:proofErr w:type="spellStart"/>
+            <w:r>
+              <w:t>Skalierung</w:t>
             </w:r>
             <w:r>
               <w:t>s</w:t>
             </w:r>
             <w:r>
-              <w:t xml:space="preserve">inv. über 7 </w:t>
+              <w:t>inv</w:t>
+            </w:r>
+            <w:proofErr w:type="spellEnd"/>
+            <w:r>
+              <w:t xml:space="preserve">. über 7 </w:t>
             </w:r>
             <w:r>
               <w:t>Stufen)</w:t>
@@ -6540,7 +7113,11 @@
               <w:jc w:val="left"/>
             </w:pPr>
             <w:r>
-              <w:t>L1-Norm, Punkt zu Punkt Dynamic Progra</w:t>
+              <w:t xml:space="preserve">L1-Norm, Punkt zu Punkt Dynamic </w:t>
+            </w:r>
+            <w:proofErr w:type="spellStart"/>
+            <w:r>
+              <w:t>Progra</w:t>
             </w:r>
             <w:r>
               <w:t>m</w:t>
@@ -6548,6 +7125,7 @@
             <w:r>
               <w:t>ming</w:t>
             </w:r>
+            <w:proofErr w:type="spellEnd"/>
           </w:p>
         </w:tc>
         <w:tc>
@@ -6667,11 +7245,77 @@
     </w:p>
     <w:p>
       <w:r>
-        <w:t>R-Angles [</w:t>
-      </w:r>
-      <w:r>
-        <w:t>Similarity based leaf image retrieval using multiscale R-angle description</w:t>
-      </w:r>
+        <w:t>R-</w:t>
+      </w:r>
+      <w:proofErr w:type="spellStart"/>
+      <w:r>
+        <w:t>Angles</w:t>
+      </w:r>
+      <w:proofErr w:type="spellEnd"/>
+      <w:r>
+        <w:t xml:space="preserve"> [</w:t>
+      </w:r>
+      <w:proofErr w:type="spellStart"/>
+      <w:r>
+        <w:t>Similarity</w:t>
+      </w:r>
+      <w:proofErr w:type="spellEnd"/>
+      <w:r>
+        <w:t xml:space="preserve"> </w:t>
+      </w:r>
+      <w:proofErr w:type="spellStart"/>
+      <w:r>
+        <w:t>based</w:t>
+      </w:r>
+      <w:proofErr w:type="spellEnd"/>
+      <w:r>
+        <w:t xml:space="preserve"> </w:t>
+      </w:r>
+      <w:proofErr w:type="spellStart"/>
+      <w:r>
+        <w:t>leaf</w:t>
+      </w:r>
+      <w:proofErr w:type="spellEnd"/>
+      <w:r>
+        <w:t xml:space="preserve"> </w:t>
+      </w:r>
+      <w:proofErr w:type="spellStart"/>
+      <w:r>
+        <w:t>image</w:t>
+      </w:r>
+      <w:proofErr w:type="spellEnd"/>
+      <w:r>
+        <w:t xml:space="preserve"> </w:t>
+      </w:r>
+      <w:proofErr w:type="spellStart"/>
+      <w:r>
+        <w:t>retrieval</w:t>
+      </w:r>
+      <w:proofErr w:type="spellEnd"/>
+      <w:r>
+        <w:t xml:space="preserve"> </w:t>
+      </w:r>
+      <w:proofErr w:type="spellStart"/>
+      <w:r>
+        <w:t>using</w:t>
+      </w:r>
+      <w:proofErr w:type="spellEnd"/>
+      <w:r>
+        <w:t xml:space="preserve"> </w:t>
+      </w:r>
+      <w:proofErr w:type="spellStart"/>
+      <w:r>
+        <w:t>multiscale</w:t>
+      </w:r>
+      <w:proofErr w:type="spellEnd"/>
+      <w:r>
+        <w:t xml:space="preserve"> R-angle </w:t>
+      </w:r>
+      <w:proofErr w:type="spellStart"/>
+      <w:r>
+        <w:t>description</w:t>
+      </w:r>
+      <w:proofErr w:type="spellEnd"/>
       <w:r>
         <w:t>]</w:t>
       </w:r>
@@ -6700,7 +7344,23 @@
     </w:p>
     <w:p>
       <w:r>
-        <w:t xml:space="preserve">-zB Entropy, Kontrast etc. </w:t>
+        <w:t>-</w:t>
+      </w:r>
+      <w:proofErr w:type="spellStart"/>
+      <w:r>
+        <w:t>zB</w:t>
+      </w:r>
+      <w:proofErr w:type="spellEnd"/>
+      <w:r>
+        <w:t xml:space="preserve"> </w:t>
+      </w:r>
+      <w:proofErr w:type="spellStart"/>
+      <w:r>
+        <w:t>Entropy</w:t>
+      </w:r>
+      <w:proofErr w:type="spellEnd"/>
+      <w:r>
+        <w:t xml:space="preserve">, Kontrast etc. </w:t>
       </w:r>
       <w:r>
         <w:fldChar w:fldCharType="begin" w:fldLock="1"/>
@@ -6863,10 +7523,13 @@
         </w:numPr>
       </w:pPr>
       <w:r>
-        <w:t>Nur Farbbild (Röntgenbilder wären besser, scheint auch teilweise so angewendet zu werden? - googlen</w:t>
-      </w:r>
-      <w:bookmarkStart w:id="44" w:name="_GoBack"/>
-      <w:bookmarkEnd w:id="44"/>
+        <w:t xml:space="preserve">Nur Farbbild (Röntgenbilder wären besser, scheint auch teilweise so angewendet zu werden? - </w:t>
+      </w:r>
+      <w:proofErr w:type="spellStart"/>
+      <w:r>
+        <w:t>googlen</w:t>
+      </w:r>
+      <w:proofErr w:type="spellEnd"/>
       <w:r>
         <w:t>)</w:t>
       </w:r>
@@ -6930,7 +7593,15 @@
         <w:t xml:space="preserve">Erweiterung - der </w:t>
       </w:r>
       <w:r>
-        <w:t>Hit-or-Miss Transform (HMT)</w:t>
+        <w:t>Hit-</w:t>
+      </w:r>
+      <w:proofErr w:type="spellStart"/>
+      <w:r>
+        <w:t>or</w:t>
+      </w:r>
+      <w:proofErr w:type="spellEnd"/>
+      <w:r>
+        <w:t>-Miss Transform (HMT)</w:t>
       </w:r>
       <w:r>
         <w:t xml:space="preserve"> für Graustufenbilder</w:t>
@@ -6969,13 +7640,43 @@
         <w:ind w:left="1068"/>
       </w:pPr>
       <w:r>
-        <w:t xml:space="preserve">52 traits (Tabelle) </w:t>
-      </w:r>
+        <w:t xml:space="preserve">52 </w:t>
+      </w:r>
+      <w:proofErr w:type="spellStart"/>
+      <w:r>
+        <w:t>traits</w:t>
+      </w:r>
+      <w:proofErr w:type="spellEnd"/>
+      <w:r>
+        <w:t xml:space="preserve"> (Tabelle) </w:t>
+      </w:r>
+      <w:proofErr w:type="spellStart"/>
       <w:r>
         <w:rPr>
           <w:color w:val="FF0000"/>
         </w:rPr>
-        <w:t>VMeO/VmO/VMO Nicht rotationsinvariant!</w:t>
+        <w:t>VMeO</w:t>
+      </w:r>
+      <w:proofErr w:type="spellEnd"/>
+      <w:r>
+        <w:rPr>
+          <w:color w:val="FF0000"/>
+        </w:rPr>
+        <w:t>/</w:t>
+      </w:r>
+      <w:proofErr w:type="spellStart"/>
+      <w:r>
+        <w:rPr>
+          <w:color w:val="FF0000"/>
+        </w:rPr>
+        <w:t>VmO</w:t>
+      </w:r>
+      <w:proofErr w:type="spellEnd"/>
+      <w:r>
+        <w:rPr>
+          <w:color w:val="FF0000"/>
+        </w:rPr>
+        <w:t>/VMO Nicht rotationsinvariant!</w:t>
       </w:r>
       <w:r>
         <w:t xml:space="preserve"> (haben alle Blä</w:t>
@@ -6997,31 +7698,63 @@
       </w:pPr>
       <w:r>
         <w:lastRenderedPageBreak/>
-        <w:t xml:space="preserve">Klassifikation: </w:t>
-      </w:r>
-      <w:r>
-        <w:t>Random Forests,</w:t>
-      </w:r>
+        <w:t xml:space="preserve">Klassifikation: Random </w:t>
+      </w:r>
+      <w:proofErr w:type="spellStart"/>
+      <w:r>
+        <w:t>Forests</w:t>
+      </w:r>
+      <w:proofErr w:type="spellEnd"/>
+      <w:r>
+        <w:t xml:space="preserve">, Support </w:t>
+      </w:r>
+      <w:proofErr w:type="spellStart"/>
+      <w:r>
+        <w:t>Vector</w:t>
+      </w:r>
+      <w:proofErr w:type="spellEnd"/>
+      <w:r>
+        <w:t xml:space="preserve"> Machines </w:t>
+      </w:r>
+      <w:proofErr w:type="spellStart"/>
+      <w:r>
+        <w:t>with</w:t>
+      </w:r>
+      <w:proofErr w:type="spellEnd"/>
       <w:r>
         <w:t xml:space="preserve"> </w:t>
       </w:r>
-      <w:r>
-        <w:t xml:space="preserve">Support Vector Machines with Gaussian kernel </w:t>
-      </w:r>
-      <w:r>
-        <w:t>und</w:t>
-      </w:r>
-      <w:r>
-        <w:t xml:space="preserve"> Penalized Discriminant An</w:t>
-      </w:r>
-      <w:r>
-        <w:t>a</w:t>
-      </w:r>
-      <w:r>
-        <w:t>lysis</w:t>
-      </w:r>
-      <w:r>
-        <w:t xml:space="preserve"> (linear nach Fisher)</w:t>
+      <w:proofErr w:type="spellStart"/>
+      <w:r>
+        <w:t>Gaussian</w:t>
+      </w:r>
+      <w:proofErr w:type="spellEnd"/>
+      <w:r>
+        <w:t xml:space="preserve"> </w:t>
+      </w:r>
+      <w:proofErr w:type="spellStart"/>
+      <w:r>
+        <w:t>kernel</w:t>
+      </w:r>
+      <w:proofErr w:type="spellEnd"/>
+      <w:r>
+        <w:t xml:space="preserve"> und </w:t>
+      </w:r>
+      <w:proofErr w:type="spellStart"/>
+      <w:r>
+        <w:t>Penalized</w:t>
+      </w:r>
+      <w:proofErr w:type="spellEnd"/>
+      <w:r>
+        <w:t xml:space="preserve"> </w:t>
+      </w:r>
+      <w:proofErr w:type="spellStart"/>
+      <w:r>
+        <w:t>Discriminant</w:t>
+      </w:r>
+      <w:proofErr w:type="spellEnd"/>
+      <w:r>
+        <w:t xml:space="preserve"> Analysis (linear nach Fisher)</w:t>
       </w:r>
     </w:p>
     <w:p>
@@ -7032,8 +7765,13 @@
           <w:numId w:val="28"/>
         </w:numPr>
       </w:pPr>
-      <w:r>
-        <w:t>Recursive Feature Elimination (RFE)</w:t>
+      <w:proofErr w:type="spellStart"/>
+      <w:r>
+        <w:t>Recursive</w:t>
+      </w:r>
+      <w:proofErr w:type="spellEnd"/>
+      <w:r>
+        <w:t xml:space="preserve"> Feature Elimination (RFE)</w:t>
       </w:r>
     </w:p>
     <w:p>
@@ -7044,11 +7782,11 @@
           <w:numId w:val="1"/>
         </w:numPr>
       </w:pPr>
-      <w:bookmarkStart w:id="45" w:name="_Toc466975923"/>
+      <w:bookmarkStart w:id="44" w:name="_Toc466975923"/>
       <w:r>
         <w:t>Extraktion der Features</w:t>
       </w:r>
-      <w:bookmarkEnd w:id="45"/>
+      <w:bookmarkEnd w:id="44"/>
     </w:p>
     <w:p>
       <w:pPr>
@@ -7058,11 +7796,11 @@
           <w:numId w:val="1"/>
         </w:numPr>
       </w:pPr>
-      <w:bookmarkStart w:id="46" w:name="_Toc466975924"/>
+      <w:bookmarkStart w:id="45" w:name="_Toc466975924"/>
       <w:r>
         <w:t>Klassifizierung</w:t>
       </w:r>
-      <w:bookmarkEnd w:id="46"/>
+      <w:bookmarkEnd w:id="45"/>
     </w:p>
     <w:p>
       <w:pPr>
@@ -7073,11 +7811,11 @@
         </w:numPr>
         <w:ind w:left="567" w:hanging="567"/>
       </w:pPr>
-      <w:bookmarkStart w:id="47" w:name="_Toc466975925"/>
+      <w:bookmarkStart w:id="46" w:name="_Toc466975925"/>
       <w:r>
         <w:t>Systementwurf</w:t>
       </w:r>
-      <w:bookmarkEnd w:id="47"/>
+      <w:bookmarkEnd w:id="46"/>
     </w:p>
     <w:p>
       <w:pPr>
@@ -7087,11 +7825,11 @@
           <w:numId w:val="1"/>
         </w:numPr>
       </w:pPr>
-      <w:bookmarkStart w:id="48" w:name="_Toc466975926"/>
+      <w:bookmarkStart w:id="47" w:name="_Toc466975926"/>
       <w:r>
         <w:t>Systemkomponenten</w:t>
       </w:r>
-      <w:bookmarkEnd w:id="48"/>
+      <w:bookmarkEnd w:id="47"/>
     </w:p>
     <w:p>
       <w:pPr>
@@ -7101,11 +7839,190 @@
           <w:numId w:val="1"/>
         </w:numPr>
       </w:pPr>
-      <w:bookmarkStart w:id="49" w:name="_Toc466975927"/>
+      <w:bookmarkStart w:id="48" w:name="_Toc466975927"/>
       <w:r>
         <w:t>Datenbank?</w:t>
       </w:r>
+      <w:bookmarkEnd w:id="48"/>
+    </w:p>
+    <w:p>
+      <w:r>
+        <w:t>Warum Datenbank?</w:t>
+      </w:r>
+    </w:p>
+    <w:p>
+      <w:pPr>
+        <w:pStyle w:val="Listenabsatz"/>
+        <w:numPr>
+          <w:ilvl w:val="0"/>
+          <w:numId w:val="30"/>
+        </w:numPr>
+      </w:pPr>
+      <w:r>
+        <w:t>zentraler Zugriff</w:t>
+      </w:r>
+    </w:p>
+    <w:p>
+      <w:pPr>
+        <w:pStyle w:val="Listenabsatz"/>
+        <w:numPr>
+          <w:ilvl w:val="1"/>
+          <w:numId w:val="30"/>
+        </w:numPr>
+      </w:pPr>
+      <w:r>
+        <w:t>vereinfachter Zugriff über Netzwerk</w:t>
+      </w:r>
+    </w:p>
+    <w:p>
+      <w:pPr>
+        <w:pStyle w:val="Listenabsatz"/>
+        <w:numPr>
+          <w:ilvl w:val="1"/>
+          <w:numId w:val="30"/>
+        </w:numPr>
+      </w:pPr>
+      <w:r>
+        <w:t>Übersicht (besser als lauter Dateien irgendwo)</w:t>
+      </w:r>
+    </w:p>
+    <w:p>
+      <w:pPr>
+        <w:pStyle w:val="Listenabsatz"/>
+        <w:numPr>
+          <w:ilvl w:val="1"/>
+          <w:numId w:val="30"/>
+        </w:numPr>
+      </w:pPr>
+      <w:r>
+        <w:t>besser als HDF5, da immer ganz gelesen wird</w:t>
+      </w:r>
+    </w:p>
+    <w:p>
+      <w:pPr>
+        <w:pStyle w:val="Listenabsatz"/>
+        <w:numPr>
+          <w:ilvl w:val="0"/>
+          <w:numId w:val="30"/>
+        </w:numPr>
+      </w:pPr>
+      <w:r>
+        <w:t xml:space="preserve">Option: </w:t>
+      </w:r>
+      <w:proofErr w:type="spellStart"/>
+      <w:r>
+        <w:t>pandas</w:t>
+      </w:r>
+      <w:proofErr w:type="spellEnd"/>
+      <w:r>
+        <w:t>, LMDB</w:t>
+      </w:r>
+    </w:p>
+    <w:p>
+      <w:r>
+        <w:t>„</w:t>
+      </w:r>
+      <w:proofErr w:type="spellStart"/>
+      <w:r>
+        <w:t>Sacred</w:t>
+      </w:r>
+      <w:proofErr w:type="spellEnd"/>
+      <w:r>
+        <w:t>“</w:t>
+      </w:r>
+      <w:r>
+        <w:t xml:space="preserve"> </w:t>
+      </w:r>
+      <w:proofErr w:type="spellStart"/>
+      <w:r>
+        <w:t>to</w:t>
+      </w:r>
+      <w:proofErr w:type="spellEnd"/>
+      <w:r>
+        <w:t xml:space="preserve"> </w:t>
+      </w:r>
+      <w:proofErr w:type="spellStart"/>
+      <w:r>
+        <w:t>keep</w:t>
+      </w:r>
+      <w:proofErr w:type="spellEnd"/>
+      <w:r>
+        <w:t xml:space="preserve"> </w:t>
+      </w:r>
+      <w:proofErr w:type="spellStart"/>
+      <w:r>
+        <w:t>track</w:t>
+      </w:r>
+      <w:proofErr w:type="spellEnd"/>
+      <w:r>
+        <w:t>?</w:t>
+      </w:r>
+      <w:r>
+        <w:t xml:space="preserve"> </w:t>
+      </w:r>
+      <w:r>
+        <w:t>http://sacred.readthedocs.io/</w:t>
+      </w:r>
+      <w:bookmarkStart w:id="49" w:name="_GoBack"/>
       <w:bookmarkEnd w:id="49"/>
+    </w:p>
+    <w:p>
+      <w:r>
+        <w:t>warum SQL</w:t>
+      </w:r>
+    </w:p>
+    <w:p>
+      <w:pPr>
+        <w:pStyle w:val="Listenabsatz"/>
+        <w:numPr>
+          <w:ilvl w:val="0"/>
+          <w:numId w:val="30"/>
+        </w:numPr>
+      </w:pPr>
+      <w:r>
+        <w:t>strukturiert (besser für Auswertung der Ergebnisse, übersichtlicher)</w:t>
+      </w:r>
+    </w:p>
+    <w:p>
+      <w:pPr>
+        <w:pStyle w:val="Listenabsatz"/>
+        <w:numPr>
+          <w:ilvl w:val="0"/>
+          <w:numId w:val="30"/>
+        </w:numPr>
+      </w:pPr>
+      <w:r>
+        <w:t>Datenmenge überschaubar (große Datenmengen -&gt; besser NOSQL)</w:t>
+      </w:r>
+    </w:p>
+    <w:p>
+      <w:pPr>
+        <w:pStyle w:val="Listenabsatz"/>
+        <w:numPr>
+          <w:ilvl w:val="0"/>
+          <w:numId w:val="30"/>
+        </w:numPr>
+      </w:pPr>
+      <w:r>
+        <w:t>Daten gleichförmig?</w:t>
+      </w:r>
+    </w:p>
+    <w:p>
+      <w:r>
+        <w:t>NOSQL</w:t>
+      </w:r>
+    </w:p>
+    <w:p>
+      <w:pPr>
+        <w:pStyle w:val="Listenabsatz"/>
+        <w:numPr>
+          <w:ilvl w:val="0"/>
+          <w:numId w:val="30"/>
+        </w:numPr>
+      </w:pPr>
+      <w:r>
+        <w:t>Skalierbarkeit horizontal (auf Rechner verteilen)</w:t>
+      </w:r>
     </w:p>
     <w:p/>
     <w:p/>
@@ -7120,6 +8037,7 @@
       </w:pPr>
       <w:bookmarkStart w:id="50" w:name="_Toc466975928"/>
       <w:r>
+        <w:lastRenderedPageBreak/>
         <w:t>Implementierung</w:t>
       </w:r>
       <w:bookmarkEnd w:id="50"/>
@@ -7180,7 +8098,6 @@
       </w:pPr>
       <w:bookmarkStart w:id="54" w:name="_Toc466975932"/>
       <w:r>
-        <w:lastRenderedPageBreak/>
         <w:t>Zusammenfassung</w:t>
       </w:r>
       <w:bookmarkEnd w:id="54"/>
@@ -7219,7 +8136,15 @@
         <w:t>t</w:t>
       </w:r>
       <w:r>
-        <w:t>form, aber Unterschiede in Blattadern), im Datenset nur Apfel (?)</w:t>
+        <w:t xml:space="preserve">form, aber Unterschiede in Blattadern), im </w:t>
+      </w:r>
+      <w:proofErr w:type="spellStart"/>
+      <w:r>
+        <w:t>Datenset</w:t>
+      </w:r>
+      <w:proofErr w:type="spellEnd"/>
+      <w:r>
+        <w:t xml:space="preserve"> nur Apfel (?)</w:t>
       </w:r>
     </w:p>
     <w:p/>
@@ -7245,31 +8170,16 @@
       <w:pPr>
         <w:spacing w:before="240"/>
       </w:pPr>
-      <w:r>
-        <w:fldChar w:fldCharType="begin"/>
-      </w:r>
-      <w:r>
-        <w:instrText xml:space="preserve"> TOC \h \z \c "Abbildung" </w:instrText>
-      </w:r>
-      <w:r>
-        <w:fldChar w:fldCharType="separate"/>
-      </w:r>
-      <w:r>
-        <w:rPr>
-          <w:b/>
-          <w:bCs/>
-          <w:noProof/>
-        </w:rPr>
-        <w:t>Es konnten keine Einträge für ein Abbildungsverzeichnis gefunden werden.</w:t>
-      </w:r>
-      <w:r>
-        <w:rPr>
-          <w:b/>
-          <w:bCs/>
-          <w:noProof/>
-        </w:rPr>
-        <w:fldChar w:fldCharType="end"/>
-      </w:r>
+      <w:fldSimple w:instr=" TOC \h \z \c &quot;Abbildung&quot; ">
+        <w:r>
+          <w:rPr>
+            <w:b/>
+            <w:bCs/>
+            <w:noProof/>
+          </w:rPr>
+          <w:t>Es konnten keine Einträge für ein Abbildungsverzeichnis gefunden werden.</w:t>
+        </w:r>
+      </w:fldSimple>
     </w:p>
     <w:p>
       <w:pPr>
@@ -7290,31 +8200,16 @@
       <w:pPr>
         <w:spacing w:before="240"/>
       </w:pPr>
-      <w:r>
-        <w:fldChar w:fldCharType="begin"/>
-      </w:r>
-      <w:r>
-        <w:instrText xml:space="preserve"> TOC \h \z \c "Tabelle" </w:instrText>
-      </w:r>
-      <w:r>
-        <w:fldChar w:fldCharType="separate"/>
-      </w:r>
-      <w:r>
-        <w:rPr>
-          <w:b/>
-          <w:bCs/>
-          <w:noProof/>
-        </w:rPr>
-        <w:t>Es konnten keine Einträge für ein Abbildungsverzeichnis gefunden werden.</w:t>
-      </w:r>
-      <w:r>
-        <w:rPr>
-          <w:b/>
-          <w:bCs/>
-          <w:noProof/>
-        </w:rPr>
-        <w:fldChar w:fldCharType="end"/>
-      </w:r>
+      <w:fldSimple w:instr=" TOC \h \z \c &quot;Tabelle&quot; ">
+        <w:r>
+          <w:rPr>
+            <w:b/>
+            <w:bCs/>
+            <w:noProof/>
+          </w:rPr>
+          <w:t>Es konnten keine Einträge für ein Abbildungsverzeichnis gefunden werden.</w:t>
+        </w:r>
+      </w:fldSimple>
     </w:p>
     <w:p>
       <w:pPr>
@@ -7329,10 +8224,12 @@
       <w:bookmarkEnd w:id="6"/>
       <w:bookmarkEnd w:id="7"/>
       <w:bookmarkEnd w:id="8"/>
+      <w:proofErr w:type="spellStart"/>
       <w:r>
         <w:t>Codelistings</w:t>
       </w:r>
       <w:bookmarkEnd w:id="57"/>
+      <w:proofErr w:type="spellEnd"/>
     </w:p>
     <w:p>
       <w:pPr>
@@ -7343,31 +8240,16 @@
           <w:noProof/>
         </w:rPr>
       </w:pPr>
-      <w:r>
-        <w:fldChar w:fldCharType="begin"/>
-      </w:r>
-      <w:r>
-        <w:instrText xml:space="preserve"> TOC \h \z \c "Codelisting" </w:instrText>
-      </w:r>
-      <w:r>
-        <w:fldChar w:fldCharType="separate"/>
-      </w:r>
-      <w:r>
-        <w:rPr>
-          <w:b/>
-          <w:bCs/>
-          <w:noProof/>
-        </w:rPr>
-        <w:t>Es konnten keine Einträge für ein Abbildungsverzeichnis gefunden werden.</w:t>
-      </w:r>
-      <w:r>
-        <w:rPr>
-          <w:b/>
-          <w:bCs/>
-          <w:noProof/>
-        </w:rPr>
-        <w:fldChar w:fldCharType="end"/>
-      </w:r>
+      <w:fldSimple w:instr=" TOC \h \z \c &quot;Codelisting&quot; ">
+        <w:r>
+          <w:rPr>
+            <w:b/>
+            <w:bCs/>
+            <w:noProof/>
+          </w:rPr>
+          <w:t>Es konnten keine Einträge für ein Abbildungsverzeichnis gefunden werden.</w:t>
+        </w:r>
+      </w:fldSimple>
     </w:p>
     <w:p>
       <w:pPr>
@@ -7379,6 +8261,7 @@
         <w:ind w:left="426"/>
       </w:pPr>
       <w:r>
+        <w:lastRenderedPageBreak/>
         <w:t>Literaturverzeichnis</w:t>
       </w:r>
     </w:p>
@@ -7563,16 +8446,7 @@
           <w:noProof/>
           <w:szCs w:val="24"/>
         </w:rPr>
-        <w:t xml:space="preserve">Han, S., Chee, L., Chan, S., Wilkin, P., &amp; Remagnino, P. (n.d.). DEEP-PLANT: PLANT </w:t>
-      </w:r>
-      <w:r>
-        <w:rPr>
-          <w:rFonts w:ascii="Calibri" w:hAnsi="Calibri" w:cs="Calibri"/>
-          <w:noProof/>
-          <w:szCs w:val="24"/>
-        </w:rPr>
-        <w:lastRenderedPageBreak/>
-        <w:t>IDENTIFICATION WITH CONVOLUTIONAL NEURAL NETWORKS.</w:t>
+        <w:t>Han, S., Chee, L., Chan, S., Wilkin, P., &amp; Remagnino, P. (n.d.). DEEP-PLANT: PLANT IDENTIFICATION WITH CONVOLUTIONAL NEURAL NETWORKS.</w:t>
       </w:r>
     </w:p>
     <w:p>
@@ -7909,6 +8783,7 @@
           <w:bCs/>
           <w:noProof/>
         </w:rPr>
+        <w:lastRenderedPageBreak/>
         <w:fldChar w:fldCharType="end"/>
       </w:r>
     </w:p>
@@ -8084,7 +8959,7 @@
             <w:b/>
             <w:noProof/>
           </w:rPr>
-          <w:t>8</w:t>
+          <w:t>6</w:t>
         </w:r>
         <w:r>
           <w:rPr>
@@ -8144,7 +9019,7 @@
             <w:b/>
             <w:noProof/>
           </w:rPr>
-          <w:t>5</w:t>
+          <w:t>9</w:t>
         </w:r>
         <w:r>
           <w:rPr>
@@ -8230,27 +9105,14 @@
       <w:ind w:left="7371" w:right="-1986"/>
       <w:jc w:val="left"/>
     </w:pPr>
-    <w:r>
-      <w:fldChar w:fldCharType="begin"/>
-    </w:r>
-    <w:r>
-      <w:instrText xml:space="preserve"> STYLEREF  "Überschrift 1"  \* MERGEFORMAT </w:instrText>
-    </w:r>
-    <w:r>
-      <w:fldChar w:fldCharType="separate"/>
-    </w:r>
-    <w:r>
-      <w:rPr>
-        <w:noProof/>
-      </w:rPr>
-      <w:t>Codelistings</w:t>
-    </w:r>
-    <w:r>
-      <w:rPr>
-        <w:noProof/>
-      </w:rPr>
-      <w:fldChar w:fldCharType="end"/>
-    </w:r>
+    <w:fldSimple w:instr=" STYLEREF  &quot;Überschrift 1&quot;  \* MERGEFORMAT ">
+      <w:r>
+        <w:rPr>
+          <w:noProof/>
+        </w:rPr>
+        <w:t>Konzeption</w:t>
+      </w:r>
+    </w:fldSimple>
   </w:p>
   <w:p>
     <w:pPr>
@@ -8272,27 +9134,14 @@
       <w:ind w:left="-1985" w:right="7369"/>
       <w:jc w:val="right"/>
     </w:pPr>
-    <w:r>
-      <w:fldChar w:fldCharType="begin"/>
-    </w:r>
-    <w:r>
-      <w:instrText xml:space="preserve"> STYLEREF  "Überschrift 1"  \* MERGEFORMAT </w:instrText>
-    </w:r>
-    <w:r>
-      <w:fldChar w:fldCharType="separate"/>
-    </w:r>
-    <w:r>
-      <w:rPr>
-        <w:noProof/>
-      </w:rPr>
-      <w:t>Konzeption</w:t>
-    </w:r>
-    <w:r>
-      <w:rPr>
-        <w:noProof/>
-      </w:rPr>
-      <w:fldChar w:fldCharType="end"/>
-    </w:r>
+    <w:fldSimple w:instr=" STYLEREF  &quot;Überschrift 1&quot;  \* MERGEFORMAT ">
+      <w:r>
+        <w:rPr>
+          <w:noProof/>
+        </w:rPr>
+        <w:t>Codelistings</w:t>
+      </w:r>
+    </w:fldSimple>
   </w:p>
 </w:hdr>
 </file>
@@ -10750,6 +11599,119 @@
     </w:lvl>
   </w:abstractNum>
   <w:abstractNum w:abstractNumId="23">
+    <w:nsid w:val="5ACB71EF"/>
+    <w:multiLevelType w:val="hybridMultilevel"/>
+    <w:tmpl w:val="B32E713E"/>
+    <w:lvl w:ilvl="0" w:tplc="04070001">
+      <w:start w:val="1"/>
+      <w:numFmt w:val="bullet"/>
+      <w:lvlText w:val=""/>
+      <w:lvlJc w:val="left"/>
+      <w:pPr>
+        <w:ind w:left="720" w:hanging="360"/>
+      </w:pPr>
+      <w:rPr>
+        <w:rFonts w:ascii="Symbol" w:hAnsi="Symbol" w:hint="default"/>
+      </w:rPr>
+    </w:lvl>
+    <w:lvl w:ilvl="1" w:tplc="04070003">
+      <w:start w:val="1"/>
+      <w:numFmt w:val="bullet"/>
+      <w:lvlText w:val="o"/>
+      <w:lvlJc w:val="left"/>
+      <w:pPr>
+        <w:ind w:left="1440" w:hanging="360"/>
+      </w:pPr>
+      <w:rPr>
+        <w:rFonts w:ascii="Courier New" w:hAnsi="Courier New" w:cs="Courier New" w:hint="default"/>
+      </w:rPr>
+    </w:lvl>
+    <w:lvl w:ilvl="2" w:tplc="04070005" w:tentative="1">
+      <w:start w:val="1"/>
+      <w:numFmt w:val="bullet"/>
+      <w:lvlText w:val=""/>
+      <w:lvlJc w:val="left"/>
+      <w:pPr>
+        <w:ind w:left="2160" w:hanging="360"/>
+      </w:pPr>
+      <w:rPr>
+        <w:rFonts w:ascii="Wingdings" w:hAnsi="Wingdings" w:hint="default"/>
+      </w:rPr>
+    </w:lvl>
+    <w:lvl w:ilvl="3" w:tplc="04070001" w:tentative="1">
+      <w:start w:val="1"/>
+      <w:numFmt w:val="bullet"/>
+      <w:lvlText w:val=""/>
+      <w:lvlJc w:val="left"/>
+      <w:pPr>
+        <w:ind w:left="2880" w:hanging="360"/>
+      </w:pPr>
+      <w:rPr>
+        <w:rFonts w:ascii="Symbol" w:hAnsi="Symbol" w:hint="default"/>
+      </w:rPr>
+    </w:lvl>
+    <w:lvl w:ilvl="4" w:tplc="04070003" w:tentative="1">
+      <w:start w:val="1"/>
+      <w:numFmt w:val="bullet"/>
+      <w:lvlText w:val="o"/>
+      <w:lvlJc w:val="left"/>
+      <w:pPr>
+        <w:ind w:left="3600" w:hanging="360"/>
+      </w:pPr>
+      <w:rPr>
+        <w:rFonts w:ascii="Courier New" w:hAnsi="Courier New" w:cs="Courier New" w:hint="default"/>
+      </w:rPr>
+    </w:lvl>
+    <w:lvl w:ilvl="5" w:tplc="04070005" w:tentative="1">
+      <w:start w:val="1"/>
+      <w:numFmt w:val="bullet"/>
+      <w:lvlText w:val=""/>
+      <w:lvlJc w:val="left"/>
+      <w:pPr>
+        <w:ind w:left="4320" w:hanging="360"/>
+      </w:pPr>
+      <w:rPr>
+        <w:rFonts w:ascii="Wingdings" w:hAnsi="Wingdings" w:hint="default"/>
+      </w:rPr>
+    </w:lvl>
+    <w:lvl w:ilvl="6" w:tplc="04070001" w:tentative="1">
+      <w:start w:val="1"/>
+      <w:numFmt w:val="bullet"/>
+      <w:lvlText w:val=""/>
+      <w:lvlJc w:val="left"/>
+      <w:pPr>
+        <w:ind w:left="5040" w:hanging="360"/>
+      </w:pPr>
+      <w:rPr>
+        <w:rFonts w:ascii="Symbol" w:hAnsi="Symbol" w:hint="default"/>
+      </w:rPr>
+    </w:lvl>
+    <w:lvl w:ilvl="7" w:tplc="04070003" w:tentative="1">
+      <w:start w:val="1"/>
+      <w:numFmt w:val="bullet"/>
+      <w:lvlText w:val="o"/>
+      <w:lvlJc w:val="left"/>
+      <w:pPr>
+        <w:ind w:left="5760" w:hanging="360"/>
+      </w:pPr>
+      <w:rPr>
+        <w:rFonts w:ascii="Courier New" w:hAnsi="Courier New" w:cs="Courier New" w:hint="default"/>
+      </w:rPr>
+    </w:lvl>
+    <w:lvl w:ilvl="8" w:tplc="04070005" w:tentative="1">
+      <w:start w:val="1"/>
+      <w:numFmt w:val="bullet"/>
+      <w:lvlText w:val=""/>
+      <w:lvlJc w:val="left"/>
+      <w:pPr>
+        <w:ind w:left="6480" w:hanging="360"/>
+      </w:pPr>
+      <w:rPr>
+        <w:rFonts w:ascii="Wingdings" w:hAnsi="Wingdings" w:hint="default"/>
+      </w:rPr>
+    </w:lvl>
+  </w:abstractNum>
+  <w:abstractNum w:abstractNumId="24">
     <w:nsid w:val="64F134C2"/>
     <w:multiLevelType w:val="hybridMultilevel"/>
     <w:tmpl w:val="B17A2BC6"/>
@@ -10861,7 +11823,7 @@
       </w:rPr>
     </w:lvl>
   </w:abstractNum>
-  <w:abstractNum w:abstractNumId="24">
+  <w:abstractNum w:abstractNumId="25">
     <w:nsid w:val="69B91A0D"/>
     <w:multiLevelType w:val="hybridMultilevel"/>
     <w:tmpl w:val="C85E5628"/>
@@ -10974,7 +11936,7 @@
       </w:rPr>
     </w:lvl>
   </w:abstractNum>
-  <w:abstractNum w:abstractNumId="25">
+  <w:abstractNum w:abstractNumId="26">
     <w:nsid w:val="752017DA"/>
     <w:multiLevelType w:val="hybridMultilevel"/>
     <w:tmpl w:val="82F209B8"/>
@@ -11087,7 +12049,7 @@
       </w:rPr>
     </w:lvl>
   </w:abstractNum>
-  <w:abstractNum w:abstractNumId="26">
+  <w:abstractNum w:abstractNumId="27">
     <w:nsid w:val="771E08EA"/>
     <w:multiLevelType w:val="hybridMultilevel"/>
     <w:tmpl w:val="3FF406B8"/>
@@ -11200,7 +12162,7 @@
       </w:rPr>
     </w:lvl>
   </w:abstractNum>
-  <w:abstractNum w:abstractNumId="27">
+  <w:abstractNum w:abstractNumId="28">
     <w:nsid w:val="7AEC7CE5"/>
     <w:multiLevelType w:val="hybridMultilevel"/>
     <w:tmpl w:val="5C5005D6"/>
@@ -11286,7 +12248,7 @@
       </w:pPr>
     </w:lvl>
   </w:abstractNum>
-  <w:abstractNum w:abstractNumId="28">
+  <w:abstractNum w:abstractNumId="29">
     <w:nsid w:val="7DF85F30"/>
     <w:multiLevelType w:val="hybridMultilevel"/>
     <w:tmpl w:val="7CA8B720"/>
@@ -11376,7 +12338,7 @@
     <w:abstractNumId w:val="15"/>
   </w:num>
   <w:num w:numId="2">
-    <w:abstractNumId w:val="28"/>
+    <w:abstractNumId w:val="29"/>
   </w:num>
   <w:num w:numId="3">
     <w:abstractNumId w:val="22"/>
@@ -11397,7 +12359,7 @@
     <w:abstractNumId w:val="13"/>
   </w:num>
   <w:num w:numId="9">
-    <w:abstractNumId w:val="25"/>
+    <w:abstractNumId w:val="26"/>
   </w:num>
   <w:num w:numId="10">
     <w:abstractNumId w:val="3"/>
@@ -11430,7 +12392,7 @@
     <w:abstractNumId w:val="18"/>
   </w:num>
   <w:num w:numId="20">
-    <w:abstractNumId w:val="24"/>
+    <w:abstractNumId w:val="25"/>
   </w:num>
   <w:num w:numId="21">
     <w:abstractNumId w:val="21"/>
@@ -11442,22 +12404,25 @@
     <w:abstractNumId w:val="12"/>
   </w:num>
   <w:num w:numId="24">
-    <w:abstractNumId w:val="27"/>
+    <w:abstractNumId w:val="28"/>
   </w:num>
   <w:num w:numId="25">
     <w:abstractNumId w:val="17"/>
   </w:num>
   <w:num w:numId="26">
-    <w:abstractNumId w:val="23"/>
+    <w:abstractNumId w:val="24"/>
   </w:num>
   <w:num w:numId="27">
     <w:abstractNumId w:val="19"/>
   </w:num>
   <w:num w:numId="28">
-    <w:abstractNumId w:val="26"/>
+    <w:abstractNumId w:val="27"/>
   </w:num>
   <w:num w:numId="29">
     <w:abstractNumId w:val="4"/>
+  </w:num>
+  <w:num w:numId="30">
+    <w:abstractNumId w:val="23"/>
   </w:num>
   <w:numIdMacAtCleanup w:val="17"/>
 </w:numbering>
@@ -11996,7 +12961,6 @@
       <w:spacing w:after="0" w:line="240" w:lineRule="auto"/>
     </w:pPr>
     <w:tblPr>
-      <w:tblInd w:w="0" w:type="dxa"/>
       <w:tblBorders>
         <w:top w:val="single" w:sz="4" w:space="0" w:color="auto"/>
         <w:left w:val="single" w:sz="4" w:space="0" w:color="auto"/>
@@ -12005,12 +12969,6 @@
         <w:insideH w:val="single" w:sz="4" w:space="0" w:color="auto"/>
         <w:insideV w:val="single" w:sz="4" w:space="0" w:color="auto"/>
       </w:tblBorders>
-      <w:tblCellMar>
-        <w:top w:w="0" w:type="dxa"/>
-        <w:left w:w="108" w:type="dxa"/>
-        <w:bottom w:w="0" w:type="dxa"/>
-        <w:right w:w="108" w:type="dxa"/>
-      </w:tblCellMar>
     </w:tblPr>
   </w:style>
   <w:style w:type="table" w:styleId="HelleListe-Akzent5">
@@ -12024,19 +12982,12 @@
     <w:tblPr>
       <w:tblStyleRowBandSize w:val="1"/>
       <w:tblStyleColBandSize w:val="1"/>
-      <w:tblInd w:w="0" w:type="dxa"/>
       <w:tblBorders>
         <w:top w:val="single" w:sz="8" w:space="0" w:color="4BACC6" w:themeColor="accent5"/>
         <w:left w:val="single" w:sz="8" w:space="0" w:color="4BACC6" w:themeColor="accent5"/>
         <w:bottom w:val="single" w:sz="8" w:space="0" w:color="4BACC6" w:themeColor="accent5"/>
         <w:right w:val="single" w:sz="8" w:space="0" w:color="4BACC6" w:themeColor="accent5"/>
       </w:tblBorders>
-      <w:tblCellMar>
-        <w:top w:w="0" w:type="dxa"/>
-        <w:left w:w="108" w:type="dxa"/>
-        <w:bottom w:w="0" w:type="dxa"/>
-        <w:right w:w="108" w:type="dxa"/>
-      </w:tblCellMar>
     </w:tblPr>
     <w:tblStylePr w:type="firstRow">
       <w:pPr>
@@ -12116,19 +13067,12 @@
     <w:tblPr>
       <w:tblStyleRowBandSize w:val="1"/>
       <w:tblStyleColBandSize w:val="1"/>
-      <w:tblInd w:w="0" w:type="dxa"/>
       <w:tblBorders>
         <w:top w:val="single" w:sz="8" w:space="0" w:color="4F81BD" w:themeColor="accent1"/>
         <w:left w:val="single" w:sz="8" w:space="0" w:color="4F81BD" w:themeColor="accent1"/>
         <w:bottom w:val="single" w:sz="8" w:space="0" w:color="4F81BD" w:themeColor="accent1"/>
         <w:right w:val="single" w:sz="8" w:space="0" w:color="4F81BD" w:themeColor="accent1"/>
       </w:tblBorders>
-      <w:tblCellMar>
-        <w:top w:w="0" w:type="dxa"/>
-        <w:left w:w="108" w:type="dxa"/>
-        <w:bottom w:w="0" w:type="dxa"/>
-        <w:right w:w="108" w:type="dxa"/>
-      </w:tblCellMar>
     </w:tblPr>
     <w:tblStylePr w:type="firstRow">
       <w:pPr>
@@ -12514,19 +13458,12 @@
     <w:tblPr>
       <w:tblStyleRowBandSize w:val="1"/>
       <w:tblStyleColBandSize w:val="1"/>
-      <w:tblInd w:w="0" w:type="dxa"/>
       <w:tblBorders>
         <w:top w:val="single" w:sz="8" w:space="0" w:color="F79646" w:themeColor="accent6"/>
         <w:left w:val="single" w:sz="8" w:space="0" w:color="F79646" w:themeColor="accent6"/>
         <w:bottom w:val="single" w:sz="8" w:space="0" w:color="F79646" w:themeColor="accent6"/>
         <w:right w:val="single" w:sz="8" w:space="0" w:color="F79646" w:themeColor="accent6"/>
       </w:tblBorders>
-      <w:tblCellMar>
-        <w:top w:w="0" w:type="dxa"/>
-        <w:left w:w="108" w:type="dxa"/>
-        <w:bottom w:w="0" w:type="dxa"/>
-        <w:right w:w="108" w:type="dxa"/>
-      </w:tblCellMar>
     </w:tblPr>
     <w:tblStylePr w:type="firstRow">
       <w:pPr>
@@ -12609,13 +13546,6 @@
     <w:tblPr>
       <w:tblStyleRowBandSize w:val="1"/>
       <w:tblStyleColBandSize w:val="1"/>
-      <w:tblInd w:w="0" w:type="dxa"/>
-      <w:tblCellMar>
-        <w:top w:w="0" w:type="dxa"/>
-        <w:left w:w="108" w:type="dxa"/>
-        <w:bottom w:w="0" w:type="dxa"/>
-        <w:right w:w="108" w:type="dxa"/>
-      </w:tblCellMar>
     </w:tblPr>
     <w:tcPr>
       <w:shd w:val="clear" w:color="auto" w:fill="FEF4EC" w:themeFill="accent6" w:themeFillTint="19"/>
@@ -12695,16 +13625,9 @@
     <w:tblPr>
       <w:tblStyleRowBandSize w:val="1"/>
       <w:tblStyleColBandSize w:val="1"/>
-      <w:tblInd w:w="0" w:type="dxa"/>
       <w:tblBorders>
         <w:insideH w:val="single" w:sz="4" w:space="0" w:color="FFFFFF" w:themeColor="background1"/>
       </w:tblBorders>
-      <w:tblCellMar>
-        <w:top w:w="0" w:type="dxa"/>
-        <w:left w:w="108" w:type="dxa"/>
-        <w:bottom w:w="0" w:type="dxa"/>
-        <w:right w:w="108" w:type="dxa"/>
-      </w:tblCellMar>
     </w:tblPr>
     <w:tcPr>
       <w:shd w:val="clear" w:color="auto" w:fill="DAEEF3" w:themeFill="accent5" w:themeFillTint="33"/>
@@ -12775,17 +13698,10 @@
     <w:tblPr>
       <w:tblStyleRowBandSize w:val="1"/>
       <w:tblStyleColBandSize w:val="1"/>
-      <w:tblInd w:w="0" w:type="dxa"/>
       <w:tblBorders>
         <w:top w:val="single" w:sz="8" w:space="0" w:color="4BACC6" w:themeColor="accent5"/>
         <w:bottom w:val="single" w:sz="8" w:space="0" w:color="4BACC6" w:themeColor="accent5"/>
       </w:tblBorders>
-      <w:tblCellMar>
-        <w:top w:w="0" w:type="dxa"/>
-        <w:left w:w="108" w:type="dxa"/>
-        <w:bottom w:w="0" w:type="dxa"/>
-        <w:right w:w="108" w:type="dxa"/>
-      </w:tblCellMar>
     </w:tblPr>
     <w:tblStylePr w:type="firstRow">
       <w:rPr>
@@ -12856,13 +13772,6 @@
     <w:tblPr>
       <w:tblStyleRowBandSize w:val="1"/>
       <w:tblStyleColBandSize w:val="1"/>
-      <w:tblInd w:w="0" w:type="dxa"/>
-      <w:tblCellMar>
-        <w:top w:w="0" w:type="dxa"/>
-        <w:left w:w="108" w:type="dxa"/>
-        <w:bottom w:w="0" w:type="dxa"/>
-        <w:right w:w="108" w:type="dxa"/>
-      </w:tblCellMar>
     </w:tblPr>
     <w:tblStylePr w:type="firstRow">
       <w:pPr>
@@ -12942,7 +13851,6 @@
     </w:pPr>
     <w:tblPr>
       <w:tblStyleRowBandSize w:val="1"/>
-      <w:tblInd w:w="0" w:type="dxa"/>
       <w:tblBorders>
         <w:top w:val="single" w:sz="4" w:space="0" w:color="005F6A"/>
         <w:left w:val="single" w:sz="4" w:space="0" w:color="005F6A"/>
@@ -12951,12 +13859,6 @@
         <w:insideH w:val="single" w:sz="4" w:space="0" w:color="005F6A"/>
         <w:insideV w:val="single" w:sz="4" w:space="0" w:color="005F6A"/>
       </w:tblBorders>
-      <w:tblCellMar>
-        <w:top w:w="0" w:type="dxa"/>
-        <w:left w:w="108" w:type="dxa"/>
-        <w:bottom w:w="0" w:type="dxa"/>
-        <w:right w:w="108" w:type="dxa"/>
-      </w:tblCellMar>
     </w:tblPr>
     <w:tcPr>
       <w:shd w:val="clear" w:color="auto" w:fill="005F6A"/>
@@ -12991,7 +13893,6 @@
       <w:jc w:val="both"/>
     </w:pPr>
     <w:tblPr>
-      <w:tblInd w:w="0" w:type="dxa"/>
       <w:tblBorders>
         <w:top w:val="single" w:sz="4" w:space="0" w:color="auto"/>
         <w:left w:val="single" w:sz="4" w:space="0" w:color="auto"/>
@@ -13000,12 +13901,6 @@
         <w:insideH w:val="single" w:sz="4" w:space="0" w:color="auto"/>
         <w:insideV w:val="single" w:sz="4" w:space="0" w:color="auto"/>
       </w:tblBorders>
-      <w:tblCellMar>
-        <w:top w:w="0" w:type="dxa"/>
-        <w:left w:w="108" w:type="dxa"/>
-        <w:bottom w:w="0" w:type="dxa"/>
-        <w:right w:w="108" w:type="dxa"/>
-      </w:tblCellMar>
     </w:tblPr>
   </w:style>
   <w:style w:type="paragraph" w:styleId="Beschriftung">
@@ -13735,7 +14630,6 @@
       <w:spacing w:after="0" w:line="240" w:lineRule="auto"/>
     </w:pPr>
     <w:tblPr>
-      <w:tblInd w:w="0" w:type="dxa"/>
       <w:tblBorders>
         <w:top w:val="single" w:sz="4" w:space="0" w:color="auto"/>
         <w:left w:val="single" w:sz="4" w:space="0" w:color="auto"/>
@@ -13744,12 +14638,6 @@
         <w:insideH w:val="single" w:sz="4" w:space="0" w:color="auto"/>
         <w:insideV w:val="single" w:sz="4" w:space="0" w:color="auto"/>
       </w:tblBorders>
-      <w:tblCellMar>
-        <w:top w:w="0" w:type="dxa"/>
-        <w:left w:w="108" w:type="dxa"/>
-        <w:bottom w:w="0" w:type="dxa"/>
-        <w:right w:w="108" w:type="dxa"/>
-      </w:tblCellMar>
     </w:tblPr>
   </w:style>
   <w:style w:type="table" w:styleId="HelleListe-Akzent5">
@@ -13763,19 +14651,12 @@
     <w:tblPr>
       <w:tblStyleRowBandSize w:val="1"/>
       <w:tblStyleColBandSize w:val="1"/>
-      <w:tblInd w:w="0" w:type="dxa"/>
       <w:tblBorders>
         <w:top w:val="single" w:sz="8" w:space="0" w:color="4BACC6" w:themeColor="accent5"/>
         <w:left w:val="single" w:sz="8" w:space="0" w:color="4BACC6" w:themeColor="accent5"/>
         <w:bottom w:val="single" w:sz="8" w:space="0" w:color="4BACC6" w:themeColor="accent5"/>
         <w:right w:val="single" w:sz="8" w:space="0" w:color="4BACC6" w:themeColor="accent5"/>
       </w:tblBorders>
-      <w:tblCellMar>
-        <w:top w:w="0" w:type="dxa"/>
-        <w:left w:w="108" w:type="dxa"/>
-        <w:bottom w:w="0" w:type="dxa"/>
-        <w:right w:w="108" w:type="dxa"/>
-      </w:tblCellMar>
     </w:tblPr>
     <w:tblStylePr w:type="firstRow">
       <w:pPr>
@@ -13855,19 +14736,12 @@
     <w:tblPr>
       <w:tblStyleRowBandSize w:val="1"/>
       <w:tblStyleColBandSize w:val="1"/>
-      <w:tblInd w:w="0" w:type="dxa"/>
       <w:tblBorders>
         <w:top w:val="single" w:sz="8" w:space="0" w:color="4F81BD" w:themeColor="accent1"/>
         <w:left w:val="single" w:sz="8" w:space="0" w:color="4F81BD" w:themeColor="accent1"/>
         <w:bottom w:val="single" w:sz="8" w:space="0" w:color="4F81BD" w:themeColor="accent1"/>
         <w:right w:val="single" w:sz="8" w:space="0" w:color="4F81BD" w:themeColor="accent1"/>
       </w:tblBorders>
-      <w:tblCellMar>
-        <w:top w:w="0" w:type="dxa"/>
-        <w:left w:w="108" w:type="dxa"/>
-        <w:bottom w:w="0" w:type="dxa"/>
-        <w:right w:w="108" w:type="dxa"/>
-      </w:tblCellMar>
     </w:tblPr>
     <w:tblStylePr w:type="firstRow">
       <w:pPr>
@@ -14253,19 +15127,12 @@
     <w:tblPr>
       <w:tblStyleRowBandSize w:val="1"/>
       <w:tblStyleColBandSize w:val="1"/>
-      <w:tblInd w:w="0" w:type="dxa"/>
       <w:tblBorders>
         <w:top w:val="single" w:sz="8" w:space="0" w:color="F79646" w:themeColor="accent6"/>
         <w:left w:val="single" w:sz="8" w:space="0" w:color="F79646" w:themeColor="accent6"/>
         <w:bottom w:val="single" w:sz="8" w:space="0" w:color="F79646" w:themeColor="accent6"/>
         <w:right w:val="single" w:sz="8" w:space="0" w:color="F79646" w:themeColor="accent6"/>
       </w:tblBorders>
-      <w:tblCellMar>
-        <w:top w:w="0" w:type="dxa"/>
-        <w:left w:w="108" w:type="dxa"/>
-        <w:bottom w:w="0" w:type="dxa"/>
-        <w:right w:w="108" w:type="dxa"/>
-      </w:tblCellMar>
     </w:tblPr>
     <w:tblStylePr w:type="firstRow">
       <w:pPr>
@@ -14348,13 +15215,6 @@
     <w:tblPr>
       <w:tblStyleRowBandSize w:val="1"/>
       <w:tblStyleColBandSize w:val="1"/>
-      <w:tblInd w:w="0" w:type="dxa"/>
-      <w:tblCellMar>
-        <w:top w:w="0" w:type="dxa"/>
-        <w:left w:w="108" w:type="dxa"/>
-        <w:bottom w:w="0" w:type="dxa"/>
-        <w:right w:w="108" w:type="dxa"/>
-      </w:tblCellMar>
     </w:tblPr>
     <w:tcPr>
       <w:shd w:val="clear" w:color="auto" w:fill="FEF4EC" w:themeFill="accent6" w:themeFillTint="19"/>
@@ -14434,16 +15294,9 @@
     <w:tblPr>
       <w:tblStyleRowBandSize w:val="1"/>
       <w:tblStyleColBandSize w:val="1"/>
-      <w:tblInd w:w="0" w:type="dxa"/>
       <w:tblBorders>
         <w:insideH w:val="single" w:sz="4" w:space="0" w:color="FFFFFF" w:themeColor="background1"/>
       </w:tblBorders>
-      <w:tblCellMar>
-        <w:top w:w="0" w:type="dxa"/>
-        <w:left w:w="108" w:type="dxa"/>
-        <w:bottom w:w="0" w:type="dxa"/>
-        <w:right w:w="108" w:type="dxa"/>
-      </w:tblCellMar>
     </w:tblPr>
     <w:tcPr>
       <w:shd w:val="clear" w:color="auto" w:fill="DAEEF3" w:themeFill="accent5" w:themeFillTint="33"/>
@@ -14514,17 +15367,10 @@
     <w:tblPr>
       <w:tblStyleRowBandSize w:val="1"/>
       <w:tblStyleColBandSize w:val="1"/>
-      <w:tblInd w:w="0" w:type="dxa"/>
       <w:tblBorders>
         <w:top w:val="single" w:sz="8" w:space="0" w:color="4BACC6" w:themeColor="accent5"/>
         <w:bottom w:val="single" w:sz="8" w:space="0" w:color="4BACC6" w:themeColor="accent5"/>
       </w:tblBorders>
-      <w:tblCellMar>
-        <w:top w:w="0" w:type="dxa"/>
-        <w:left w:w="108" w:type="dxa"/>
-        <w:bottom w:w="0" w:type="dxa"/>
-        <w:right w:w="108" w:type="dxa"/>
-      </w:tblCellMar>
     </w:tblPr>
     <w:tblStylePr w:type="firstRow">
       <w:rPr>
@@ -14595,13 +15441,6 @@
     <w:tblPr>
       <w:tblStyleRowBandSize w:val="1"/>
       <w:tblStyleColBandSize w:val="1"/>
-      <w:tblInd w:w="0" w:type="dxa"/>
-      <w:tblCellMar>
-        <w:top w:w="0" w:type="dxa"/>
-        <w:left w:w="108" w:type="dxa"/>
-        <w:bottom w:w="0" w:type="dxa"/>
-        <w:right w:w="108" w:type="dxa"/>
-      </w:tblCellMar>
     </w:tblPr>
     <w:tblStylePr w:type="firstRow">
       <w:pPr>
@@ -14681,7 +15520,6 @@
     </w:pPr>
     <w:tblPr>
       <w:tblStyleRowBandSize w:val="1"/>
-      <w:tblInd w:w="0" w:type="dxa"/>
       <w:tblBorders>
         <w:top w:val="single" w:sz="4" w:space="0" w:color="005F6A"/>
         <w:left w:val="single" w:sz="4" w:space="0" w:color="005F6A"/>
@@ -14690,12 +15528,6 @@
         <w:insideH w:val="single" w:sz="4" w:space="0" w:color="005F6A"/>
         <w:insideV w:val="single" w:sz="4" w:space="0" w:color="005F6A"/>
       </w:tblBorders>
-      <w:tblCellMar>
-        <w:top w:w="0" w:type="dxa"/>
-        <w:left w:w="108" w:type="dxa"/>
-        <w:bottom w:w="0" w:type="dxa"/>
-        <w:right w:w="108" w:type="dxa"/>
-      </w:tblCellMar>
     </w:tblPr>
     <w:tcPr>
       <w:shd w:val="clear" w:color="auto" w:fill="005F6A"/>
@@ -14730,7 +15562,6 @@
       <w:jc w:val="both"/>
     </w:pPr>
     <w:tblPr>
-      <w:tblInd w:w="0" w:type="dxa"/>
       <w:tblBorders>
         <w:top w:val="single" w:sz="4" w:space="0" w:color="auto"/>
         <w:left w:val="single" w:sz="4" w:space="0" w:color="auto"/>
@@ -14739,12 +15570,6 @@
         <w:insideH w:val="single" w:sz="4" w:space="0" w:color="auto"/>
         <w:insideV w:val="single" w:sz="4" w:space="0" w:color="auto"/>
       </w:tblBorders>
-      <w:tblCellMar>
-        <w:top w:w="0" w:type="dxa"/>
-        <w:left w:w="108" w:type="dxa"/>
-        <w:bottom w:w="0" w:type="dxa"/>
-        <w:right w:w="108" w:type="dxa"/>
-      </w:tblCellMar>
     </w:tblPr>
   </w:style>
   <w:style w:type="paragraph" w:styleId="Beschriftung">
@@ -15231,7 +16056,7 @@
 </file>
 
 <file path=customXml/itemProps1.xml><?xml version="1.0" encoding="utf-8"?>
-<ds:datastoreItem xmlns:ds="http://schemas.openxmlformats.org/officeDocument/2006/customXml" ds:itemID="{ADDDF2A2-13CF-4853-8E44-1E9C9FA167EC}">
+<ds:datastoreItem xmlns:ds="http://schemas.openxmlformats.org/officeDocument/2006/customXml" ds:itemID="{5F27D047-558C-4FA8-A82C-FF0FE714A29F}">
   <ds:schemaRefs>
     <ds:schemaRef ds:uri="http://schemas.openxmlformats.org/officeDocument/2006/bibliography"/>
   </ds:schemaRefs>

</xml_diff>